<commit_message>
Add R to resume
</commit_message>
<xml_diff>
--- a/resume/Software/Software.docx
+++ b/resume/Software/Software.docx
@@ -251,19 +251,16 @@
         <w:t xml:space="preserve">OOP, advanced data structures and algorithms, </w:t>
       </w:r>
       <w:r>
-        <w:t>JSON/XML</w:t>
-      </w:r>
-      <w:r>
-        <w:t xml:space="preserve"> scripting</w:t>
-      </w:r>
-      <w:r>
-        <w:t xml:space="preserve">, </w:t>
-      </w:r>
-      <w:r>
-        <w:t xml:space="preserve">in depth </w:t>
-      </w:r>
-      <w:r>
-        <w:t>testing and debugging</w:t>
+        <w:t xml:space="preserve">JSON/XML </w:t>
+      </w:r>
+      <w:r>
+        <w:t>scripting</w:t>
+      </w:r>
+      <w:r>
+        <w:t>, data analysis in R</w:t>
+      </w:r>
+      <w:r>
+        <w:t>, testing and debugging</w:t>
       </w:r>
       <w:r>
         <w:t>.</w:t>
@@ -318,9 +315,11 @@
       <w:r>
         <w:t xml:space="preserve">o-op) – </w:t>
       </w:r>
+      <w:proofErr w:type="spellStart"/>
       <w:r>
         <w:t>BusPlanner</w:t>
       </w:r>
+      <w:proofErr w:type="spellEnd"/>
       <w:r>
         <w:t xml:space="preserve"> Inc.</w:t>
       </w:r>
@@ -504,8 +503,13 @@
           <w:rStyle w:val="Heading3Char"/>
         </w:rPr>
       </w:pPr>
-      <w:r>
-        <w:t xml:space="preserve">Subteam Lead – </w:t>
+      <w:proofErr w:type="spellStart"/>
+      <w:r>
+        <w:t>Subteam</w:t>
+      </w:r>
+      <w:proofErr w:type="spellEnd"/>
+      <w:r>
+        <w:t xml:space="preserve"> Lead – </w:t>
       </w:r>
       <w:r>
         <w:t>FIRST Robotics</w:t>
@@ -533,7 +537,15 @@
         <w:ind w:left="426" w:hanging="284"/>
       </w:pPr>
       <w:r>
-        <w:t>Led a subteam of students using project management and teamwork skills to design and build a robotic subsystem.</w:t>
+        <w:t xml:space="preserve">Led a </w:t>
+      </w:r>
+      <w:proofErr w:type="spellStart"/>
+      <w:r>
+        <w:t>subteam</w:t>
+      </w:r>
+      <w:proofErr w:type="spellEnd"/>
+      <w:r>
+        <w:t xml:space="preserve"> of students using project management and teamwork skills to design and build a robotic subsystem.</w:t>
       </w:r>
     </w:p>
     <w:p>
@@ -565,7 +577,15 @@
         <w:ind w:left="426" w:hanging="284"/>
       </w:pPr>
       <w:r>
-        <w:t>Fabricated complex parts and assembled robotic systems, troubleshooting and optimizing mechanical systems.</w:t>
+        <w:t xml:space="preserve">Fabricated complex parts and assembled robotic systems, </w:t>
+      </w:r>
+      <w:proofErr w:type="gramStart"/>
+      <w:r>
+        <w:t>troubleshooting</w:t>
+      </w:r>
+      <w:proofErr w:type="gramEnd"/>
+      <w:r>
+        <w:t xml:space="preserve"> and optimizing mechanical systems.</w:t>
       </w:r>
     </w:p>
     <w:p>
@@ -598,7 +618,15 @@
         <w:t xml:space="preserve"> </w:t>
       </w:r>
       <w:r>
-        <w:t>– Electric Racecar Team</w:t>
+        <w:t xml:space="preserve">– Electric </w:t>
+      </w:r>
+      <w:proofErr w:type="spellStart"/>
+      <w:r>
+        <w:t>Racecar</w:t>
+      </w:r>
+      <w:proofErr w:type="spellEnd"/>
+      <w:r>
+        <w:t xml:space="preserve"> Team</w:t>
       </w:r>
       <w:r>
         <w:tab/>
@@ -650,7 +678,15 @@
         <w:ind w:left="426" w:hanging="284"/>
       </w:pPr>
       <w:r>
-        <w:t>Designed and manufactured a fully electric racecar in under a year, optimizing drivetrain systems to increase efficiency.</w:t>
+        <w:t xml:space="preserve">Designed and manufactured a fully electric </w:t>
+      </w:r>
+      <w:proofErr w:type="spellStart"/>
+      <w:r>
+        <w:t>racecar</w:t>
+      </w:r>
+      <w:proofErr w:type="spellEnd"/>
+      <w:r>
+        <w:t xml:space="preserve"> in under a year, optimizing drivetrain systems to increase efficiency.</w:t>
       </w:r>
     </w:p>
     <w:p>
@@ -676,7 +712,15 @@
         <w:ind w:left="426" w:hanging="284"/>
       </w:pPr>
       <w:r>
-        <w:t>Designed a 3D printed emergency stopping system in OnShape, ensuring safety and ease of use in emergencies.</w:t>
+        <w:t xml:space="preserve">Designed a 3D printed emergency stopping system in </w:t>
+      </w:r>
+      <w:proofErr w:type="spellStart"/>
+      <w:r>
+        <w:t>OnShape</w:t>
+      </w:r>
+      <w:proofErr w:type="spellEnd"/>
+      <w:r>
+        <w:t>, ensuring safety and ease of use in emergencies.</w:t>
       </w:r>
     </w:p>
     <w:p>
@@ -773,12 +817,21 @@
       <w:pPr>
         <w:spacing w:after="60" w:line="276" w:lineRule="auto"/>
       </w:pPr>
+      <w:proofErr w:type="spellStart"/>
       <w:r>
         <w:rPr>
           <w:b/>
           <w:bCs/>
         </w:rPr>
-        <w:t xml:space="preserve">JamHacksV </w:t>
+        <w:t>JamHacksV</w:t>
+      </w:r>
+      <w:proofErr w:type="spellEnd"/>
+      <w:r>
+        <w:rPr>
+          <w:b/>
+          <w:bCs/>
+        </w:rPr>
+        <w:t xml:space="preserve"> </w:t>
       </w:r>
       <w:r>
         <w:rPr>
@@ -1178,7 +1231,7 @@
           <w:noProof/>
         </w:rPr>
         <w:drawing>
-          <wp:anchor distT="0" distB="0" distL="114300" distR="114300" simplePos="0" relativeHeight="251660288" behindDoc="0" locked="0" layoutInCell="1" allowOverlap="1" wp14:anchorId="063A894B" wp14:editId="0E6548B7">
+          <wp:anchor distT="0" distB="0" distL="114300" distR="114300" simplePos="0" relativeHeight="251660288" behindDoc="0" locked="0" layoutInCell="1" allowOverlap="1" wp14:anchorId="063A894B" wp14:editId="23BD45D0">
             <wp:simplePos x="0" y="0"/>
             <wp:positionH relativeFrom="column">
               <wp:posOffset>4930775</wp:posOffset>
@@ -1354,7 +1407,15 @@
         <w:t>sorting algorithms</w:t>
       </w:r>
       <w:r>
-        <w:t xml:space="preserve"> including Merge Sort, Heap Sort, and Hoare and Lomuto Quick Sort.</w:t>
+        <w:t xml:space="preserve"> including Merge Sort, Heap Sort, and Hoare and </w:t>
+      </w:r>
+      <w:proofErr w:type="spellStart"/>
+      <w:r>
+        <w:t>Lomuto</w:t>
+      </w:r>
+      <w:proofErr w:type="spellEnd"/>
+      <w:r>
+        <w:t xml:space="preserve"> Quick Sort.</w:t>
       </w:r>
     </w:p>
     <w:p>
@@ -1799,8 +1860,13 @@
       <w:pPr>
         <w:pStyle w:val="Heading2"/>
       </w:pPr>
-      <w:r>
-        <w:t>SimpleLib – Data Structures and Algorithms Library</w:t>
+      <w:proofErr w:type="spellStart"/>
+      <w:r>
+        <w:t>SimpleLib</w:t>
+      </w:r>
+      <w:proofErr w:type="spellEnd"/>
+      <w:r>
+        <w:t xml:space="preserve"> – Data Structures and Algorithms Library</w:t>
       </w:r>
     </w:p>
     <w:p>
@@ -1847,7 +1913,15 @@
         <w:t xml:space="preserve">Implemented data structures including </w:t>
       </w:r>
       <w:r>
-        <w:t>Linked Lists, Binary Search Trees, Hashmaps, and Graphs</w:t>
+        <w:t xml:space="preserve">Linked Lists, Binary Search Trees, </w:t>
+      </w:r>
+      <w:proofErr w:type="spellStart"/>
+      <w:r>
+        <w:t>Hashmaps</w:t>
+      </w:r>
+      <w:proofErr w:type="spellEnd"/>
+      <w:r>
+        <w:t>, and Graphs</w:t>
       </w:r>
       <w:r>
         <w:t>.</w:t>

</xml_diff>